<commit_message>
Part 1-4 is edited.
</commit_message>
<xml_diff>
--- a/presentation/readme_versions/README 10.02 ed.docx
+++ b/presentation/readme_versions/README 10.02 ed.docx
@@ -1,6 +1,6 @@
 
 <file path=word/document.xml><?xml version="1.0" encoding="utf-8"?>
-<w:document xmlns:wpc="http://schemas.microsoft.com/office/word/2010/wordprocessingCanvas" xmlns:cx="http://schemas.microsoft.com/office/drawing/2014/chartex" xmlns:cx1="http://schemas.microsoft.com/office/drawing/2015/9/8/chartex" xmlns:cx2="http://schemas.microsoft.com/office/drawing/2015/10/21/chartex" xmlns:cx3="http://schemas.microsoft.com/office/drawing/2016/5/9/chartex" xmlns:cx4="http://schemas.microsoft.com/office/drawing/2016/5/10/chartex" xmlns:cx5="http://schemas.microsoft.com/office/drawing/2016/5/11/chartex" xmlns:cx6="http://schemas.microsoft.com/office/drawing/2016/5/12/chartex" xmlns:cx7="http://schemas.microsoft.com/office/drawing/2016/5/13/chartex" xmlns:cx8="http://schemas.microsoft.com/office/drawing/2016/5/14/chartex" xmlns:mc="http://schemas.openxmlformats.org/markup-compatibility/2006" xmlns:aink="http://schemas.microsoft.com/office/drawing/2016/ink" xmlns:am3d="http://schemas.microsoft.com/office/drawing/2017/model3d" xmlns:o="urn:schemas-microsoft-com:office:office" xmlns:r="http://schemas.openxmlformats.org/officeDocument/2006/relationships" xmlns:m="http://schemas.openxmlformats.org/officeDocument/2006/math" xmlns:v="urn:schemas-microsoft-com:vml" xmlns:wp14="http://schemas.microsoft.com/office/word/2010/wordprocessingDrawing" xmlns:wp="http://schemas.openxmlformats.org/drawingml/2006/wordprocessingDrawing" xmlns:w10="urn:schemas-microsoft-com:office:word" xmlns:w="http://schemas.openxmlformats.org/wordprocessingml/2006/main" xmlns:w14="http://schemas.microsoft.com/office/word/2010/wordml" xmlns:w15="http://schemas.microsoft.com/office/word/2012/wordml" xmlns:w16cex="http://schemas.microsoft.com/office/word/2018/wordml/cex" xmlns:w16cid="http://schemas.microsoft.com/office/word/2016/wordml/cid" xmlns:w16="http://schemas.microsoft.com/office/word/2018/wordml" xmlns:w16se="http://schemas.microsoft.com/office/word/2015/wordml/symex" xmlns:wpg="http://schemas.microsoft.com/office/word/2010/wordprocessingGroup" xmlns:wpi="http://schemas.microsoft.com/office/word/2010/wordprocessingInk" xmlns:wne="http://schemas.microsoft.com/office/word/2006/wordml" xmlns:wps="http://schemas.microsoft.com/office/word/2010/wordprocessingShape" mc:Ignorable="w14 w15 w16se w16cid w16 w16cex wp14">
+<w:document xmlns:wpc="http://schemas.microsoft.com/office/word/2010/wordprocessingCanvas" xmlns:cx="http://schemas.microsoft.com/office/drawing/2014/chartex" xmlns:cx1="http://schemas.microsoft.com/office/drawing/2015/9/8/chartex" xmlns:cx2="http://schemas.microsoft.com/office/drawing/2015/10/21/chartex" xmlns:cx3="http://schemas.microsoft.com/office/drawing/2016/5/9/chartex" xmlns:cx4="http://schemas.microsoft.com/office/drawing/2016/5/10/chartex" xmlns:cx5="http://schemas.microsoft.com/office/drawing/2016/5/11/chartex" xmlns:cx6="http://schemas.microsoft.com/office/drawing/2016/5/12/chartex" xmlns:cx7="http://schemas.microsoft.com/office/drawing/2016/5/13/chartex" xmlns:cx8="http://schemas.microsoft.com/office/drawing/2016/5/14/chartex" xmlns:mc="http://schemas.openxmlformats.org/markup-compatibility/2006" xmlns:aink="http://schemas.microsoft.com/office/drawing/2016/ink" xmlns:am3d="http://schemas.microsoft.com/office/drawing/2017/model3d" xmlns:o="urn:schemas-microsoft-com:office:office" xmlns:r="http://schemas.openxmlformats.org/officeDocument/2006/relationships" xmlns:m="http://schemas.openxmlformats.org/officeDocument/2006/math" xmlns:v="urn:schemas-microsoft-com:vml" xmlns:wp14="http://schemas.microsoft.com/office/word/2010/wordprocessingDrawing" xmlns:wp="http://schemas.openxmlformats.org/drawingml/2006/wordprocessingDrawing" xmlns:w10="urn:schemas-microsoft-com:office:word" xmlns:w="http://schemas.openxmlformats.org/wordprocessingml/2006/main" xmlns:w14="http://schemas.microsoft.com/office/word/2010/wordml" xmlns:w15="http://schemas.microsoft.com/office/word/2012/wordml" xmlns:w16cex="http://schemas.microsoft.com/office/word/2018/wordml/cex" xmlns:w16cid="http://schemas.microsoft.com/office/word/2016/wordml/cid" xmlns:w16="http://schemas.microsoft.com/office/word/2018/wordml" xmlns:w16sdtdh="http://schemas.microsoft.com/office/word/2020/wordml/sdtdatahash" xmlns:w16se="http://schemas.microsoft.com/office/word/2015/wordml/symex" xmlns:wpg="http://schemas.microsoft.com/office/word/2010/wordprocessingGroup" xmlns:wpi="http://schemas.microsoft.com/office/word/2010/wordprocessingInk" xmlns:wne="http://schemas.microsoft.com/office/word/2006/wordml" xmlns:wps="http://schemas.microsoft.com/office/word/2010/wordprocessingShape" mc:Ignorable="w14 w15 w16se w16cid w16 w16cex w16sdtdh wp14">
   <w:body>
     <w:p>
       <w:pPr>
@@ -3944,8 +3944,6 @@
         </w:rPr>
         <w:t>ов</w:t>
       </w:r>
-      <w:bookmarkStart w:id="16" w:name="_GoBack"/>
-      <w:bookmarkEnd w:id="16"/>
       <w:r>
         <w:rPr>
           <w:lang w:val="ru-RU"/>
@@ -4014,7 +4012,7 @@
           <w:lang w:val="ru-RU"/>
         </w:rPr>
       </w:pPr>
-      <w:bookmarkStart w:id="17" w:name="структура-smart-home-system"/>
+      <w:bookmarkStart w:id="16" w:name="структура-smart-home-system"/>
       <w:bookmarkEnd w:id="15"/>
       <w:r>
         <w:rPr>
@@ -4313,9 +4311,9 @@
           <w:lang w:val="ru-RU"/>
         </w:rPr>
       </w:pPr>
-      <w:bookmarkStart w:id="18" w:name="выбор-компонентов"/>
+      <w:bookmarkStart w:id="17" w:name="выбор-компонентов"/>
       <w:bookmarkEnd w:id="11"/>
-      <w:bookmarkEnd w:id="17"/>
+      <w:bookmarkEnd w:id="16"/>
       <w:r>
         <w:rPr>
           <w:lang w:val="ru-RU"/>
@@ -4338,7 +4336,7 @@
           <w:lang w:val="ru-RU"/>
         </w:rPr>
       </w:pPr>
-      <w:bookmarkStart w:id="19" w:name="микроконтроллеры"/>
+      <w:bookmarkStart w:id="18" w:name="микроконтроллеры"/>
       <w:r>
         <w:rPr>
           <w:lang w:val="ru-RU"/>
@@ -4714,7 +4712,7 @@
           <w:lang w:val="ru-RU"/>
         </w:rPr>
       </w:pPr>
-      <w:bookmarkStart w:id="20" w:name="atmega328p"/>
+      <w:bookmarkStart w:id="19" w:name="atmega328p"/>
       <w:r>
         <w:rPr>
           <w:lang w:val="ru-RU"/>
@@ -5368,8 +5366,8 @@
       <w:pPr>
         <w:pStyle w:val="3"/>
       </w:pPr>
-      <w:bookmarkStart w:id="21" w:name="esp8266"/>
-      <w:bookmarkEnd w:id="20"/>
+      <w:bookmarkStart w:id="20" w:name="esp8266"/>
+      <w:bookmarkEnd w:id="19"/>
       <w:r>
         <w:t>5.1.2 ESP8266</w:t>
       </w:r>
@@ -6017,8 +6015,8 @@
       <w:pPr>
         <w:pStyle w:val="3"/>
       </w:pPr>
-      <w:bookmarkStart w:id="22" w:name="esp32"/>
-      <w:bookmarkEnd w:id="21"/>
+      <w:bookmarkStart w:id="21" w:name="esp32"/>
+      <w:bookmarkEnd w:id="20"/>
       <w:r>
         <w:lastRenderedPageBreak/>
         <w:t>5.1.3 ESP32</w:t>
@@ -6648,9 +6646,9 @@
       <w:pPr>
         <w:pStyle w:val="2"/>
       </w:pPr>
-      <w:bookmarkStart w:id="23" w:name="датчики"/>
-      <w:bookmarkEnd w:id="19"/>
-      <w:bookmarkEnd w:id="22"/>
+      <w:bookmarkStart w:id="22" w:name="датчики"/>
+      <w:bookmarkEnd w:id="18"/>
+      <w:bookmarkEnd w:id="21"/>
       <w:r>
         <w:t>5.2 Датчики</w:t>
       </w:r>
@@ -6735,7 +6733,7 @@
       <w:pPr>
         <w:pStyle w:val="3"/>
       </w:pPr>
-      <w:bookmarkStart w:id="24" w:name="temperature"/>
+      <w:bookmarkStart w:id="23" w:name="temperature"/>
       <w:r>
         <w:t>5.2.1 Temperature</w:t>
       </w:r>
@@ -6892,8 +6890,8 @@
       <w:pPr>
         <w:pStyle w:val="3"/>
       </w:pPr>
-      <w:bookmarkStart w:id="25" w:name="humidity"/>
-      <w:bookmarkEnd w:id="24"/>
+      <w:bookmarkStart w:id="24" w:name="humidity"/>
+      <w:bookmarkEnd w:id="23"/>
       <w:r>
         <w:t>5.2.2 Humidity</w:t>
       </w:r>
@@ -6983,8 +6981,8 @@
       <w:pPr>
         <w:pStyle w:val="3"/>
       </w:pPr>
-      <w:bookmarkStart w:id="26" w:name="pressure"/>
-      <w:bookmarkEnd w:id="25"/>
+      <w:bookmarkStart w:id="25" w:name="pressure"/>
+      <w:bookmarkEnd w:id="24"/>
       <w:r>
         <w:t>5.2.3 Pressure</w:t>
       </w:r>
@@ -7058,8 +7056,8 @@
       <w:pPr>
         <w:pStyle w:val="3"/>
       </w:pPr>
-      <w:bookmarkStart w:id="27" w:name="carbon-dioxide"/>
-      <w:bookmarkEnd w:id="26"/>
+      <w:bookmarkStart w:id="26" w:name="carbon-dioxide"/>
+      <w:bookmarkEnd w:id="25"/>
       <w:r>
         <w:t>5.2.4 Carbon dioxide</w:t>
       </w:r>
@@ -7131,8 +7129,8 @@
       <w:pPr>
         <w:pStyle w:val="3"/>
       </w:pPr>
-      <w:bookmarkStart w:id="28" w:name="illumination"/>
-      <w:bookmarkEnd w:id="27"/>
+      <w:bookmarkStart w:id="27" w:name="illumination"/>
+      <w:bookmarkEnd w:id="26"/>
       <w:r>
         <w:t>5.2.5 Illumination</w:t>
       </w:r>
@@ -7172,8 +7170,8 @@
       <w:pPr>
         <w:pStyle w:val="3"/>
       </w:pPr>
-      <w:bookmarkStart w:id="29" w:name="other"/>
-      <w:bookmarkEnd w:id="28"/>
+      <w:bookmarkStart w:id="28" w:name="other"/>
+      <w:bookmarkEnd w:id="27"/>
       <w:r>
         <w:t>5.2.6 Other</w:t>
       </w:r>
@@ -7206,9 +7204,9 @@
       <w:pPr>
         <w:pStyle w:val="2"/>
       </w:pPr>
-      <w:bookmarkStart w:id="30" w:name="силовые-компоненты"/>
-      <w:bookmarkEnd w:id="23"/>
-      <w:bookmarkEnd w:id="29"/>
+      <w:bookmarkStart w:id="29" w:name="силовые-компоненты"/>
+      <w:bookmarkEnd w:id="22"/>
+      <w:bookmarkEnd w:id="28"/>
       <w:r>
         <w:t>5.3 Силовые компоненты</w:t>
       </w:r>
@@ -7254,7 +7252,7 @@
       <w:pPr>
         <w:pStyle w:val="3"/>
       </w:pPr>
-      <w:bookmarkStart w:id="31" w:name="транзисторы"/>
+      <w:bookmarkStart w:id="30" w:name="транзисторы"/>
       <w:r>
         <w:t>5.3.1 Транзисторы</w:t>
       </w:r>
@@ -7391,8 +7389,8 @@
           <w:lang w:val="ru-RU"/>
         </w:rPr>
       </w:pPr>
-      <w:bookmarkStart w:id="32" w:name="симисторы"/>
-      <w:bookmarkEnd w:id="31"/>
+      <w:bookmarkStart w:id="31" w:name="симисторы"/>
+      <w:bookmarkEnd w:id="30"/>
       <w:r>
         <w:rPr>
           <w:lang w:val="ru-RU"/>
@@ -7567,9 +7565,9 @@
       <w:pPr>
         <w:pStyle w:val="2"/>
       </w:pPr>
-      <w:bookmarkStart w:id="33" w:name="обвязка"/>
-      <w:bookmarkEnd w:id="30"/>
-      <w:bookmarkEnd w:id="32"/>
+      <w:bookmarkStart w:id="32" w:name="обвязка"/>
+      <w:bookmarkEnd w:id="29"/>
+      <w:bookmarkEnd w:id="31"/>
       <w:r>
         <w:t>5.4 Обвязка</w:t>
       </w:r>
@@ -7583,7 +7581,7 @@
       <w:pPr>
         <w:pStyle w:val="3"/>
       </w:pPr>
-      <w:bookmarkStart w:id="34" w:name="резисторы"/>
+      <w:bookmarkStart w:id="33" w:name="резисторы"/>
       <w:r>
         <w:t>5.4.1 Резисторы</w:t>
       </w:r>
@@ -7825,8 +7823,8 @@
       <w:pPr>
         <w:pStyle w:val="3"/>
       </w:pPr>
-      <w:bookmarkStart w:id="35" w:name="конденсаторы"/>
-      <w:bookmarkEnd w:id="34"/>
+      <w:bookmarkStart w:id="34" w:name="конденсаторы"/>
+      <w:bookmarkEnd w:id="33"/>
       <w:r>
         <w:t>5.4.2 Конденсаторы</w:t>
       </w:r>
@@ -7909,8 +7907,8 @@
       <w:pPr>
         <w:pStyle w:val="3"/>
       </w:pPr>
-      <w:bookmarkStart w:id="36" w:name="диоды"/>
-      <w:bookmarkEnd w:id="35"/>
+      <w:bookmarkStart w:id="35" w:name="диоды"/>
+      <w:bookmarkEnd w:id="34"/>
       <w:r>
         <w:t>5.4.3 Диоды</w:t>
       </w:r>
@@ -8024,8 +8022,8 @@
       <w:pPr>
         <w:pStyle w:val="3"/>
       </w:pPr>
-      <w:bookmarkStart w:id="37" w:name="стабилитроны"/>
-      <w:bookmarkEnd w:id="36"/>
+      <w:bookmarkStart w:id="36" w:name="стабилитроны"/>
+      <w:bookmarkEnd w:id="35"/>
       <w:r>
         <w:t>5.4.4 Стабилитроны</w:t>
       </w:r>
@@ -8164,8 +8162,8 @@
       <w:pPr>
         <w:pStyle w:val="3"/>
       </w:pPr>
-      <w:bookmarkStart w:id="38" w:name="стабилизаторы-напряжеия"/>
-      <w:bookmarkEnd w:id="37"/>
+      <w:bookmarkStart w:id="37" w:name="стабилизаторы-напряжеия"/>
+      <w:bookmarkEnd w:id="36"/>
       <w:r>
         <w:t>5.4.5 Стабилизаторы напряжеия</w:t>
       </w:r>
@@ -8255,8 +8253,8 @@
       <w:pPr>
         <w:pStyle w:val="3"/>
       </w:pPr>
-      <w:bookmarkStart w:id="39" w:name="оптопары-оптроны"/>
-      <w:bookmarkEnd w:id="38"/>
+      <w:bookmarkStart w:id="38" w:name="оптопары-оптроны"/>
+      <w:bookmarkEnd w:id="37"/>
       <w:r>
         <w:t>5.4.6 Оптопары (оптроны)</w:t>
       </w:r>
@@ -8495,8 +8493,8 @@
       <w:pPr>
         <w:pStyle w:val="3"/>
       </w:pPr>
-      <w:bookmarkStart w:id="40" w:name="регистры"/>
-      <w:bookmarkEnd w:id="39"/>
+      <w:bookmarkStart w:id="39" w:name="регистры"/>
+      <w:bookmarkEnd w:id="38"/>
       <w:r>
         <w:t>5.4.7 Регистры</w:t>
       </w:r>
@@ -8606,10 +8604,10 @@
           <w:lang w:val="ru-RU"/>
         </w:rPr>
       </w:pPr>
-      <w:bookmarkStart w:id="41" w:name="этап-i"/>
-      <w:bookmarkEnd w:id="18"/>
-      <w:bookmarkEnd w:id="33"/>
-      <w:bookmarkEnd w:id="40"/>
+      <w:bookmarkStart w:id="40" w:name="этап-i"/>
+      <w:bookmarkEnd w:id="17"/>
+      <w:bookmarkEnd w:id="32"/>
+      <w:bookmarkEnd w:id="39"/>
       <w:r>
         <w:rPr>
           <w:lang w:val="ru-RU"/>
@@ -8635,7 +8633,7 @@
           <w:lang w:val="ru-RU"/>
         </w:rPr>
       </w:pPr>
-      <w:bookmarkStart w:id="42" w:name="module"/>
+      <w:bookmarkStart w:id="41" w:name="module"/>
       <w:r>
         <w:rPr>
           <w:lang w:val="ru-RU"/>
@@ -8832,8 +8830,8 @@
           <w:lang w:val="ru-RU"/>
         </w:rPr>
       </w:pPr>
-      <w:bookmarkStart w:id="43" w:name="управление-нагрузкой"/>
-      <w:bookmarkEnd w:id="42"/>
+      <w:bookmarkStart w:id="42" w:name="управление-нагрузкой"/>
+      <w:bookmarkEnd w:id="41"/>
       <w:r>
         <w:rPr>
           <w:lang w:val="ru-RU"/>
@@ -8848,7 +8846,7 @@
           <w:lang w:val="ru-RU"/>
         </w:rPr>
       </w:pPr>
-      <w:bookmarkStart w:id="44" w:name="силовые-схемы"/>
+      <w:bookmarkStart w:id="43" w:name="силовые-схемы"/>
       <w:r>
         <w:rPr>
           <w:lang w:val="ru-RU"/>
@@ -9308,202 +9306,202 @@
       <w:pPr>
         <w:pStyle w:val="3"/>
       </w:pPr>
-      <w:bookmarkStart w:id="45" w:name="режим-onoff"/>
+      <w:bookmarkStart w:id="44" w:name="режим-onoff"/>
+      <w:bookmarkEnd w:id="43"/>
+      <w:r>
+        <w:t>Режим on/off</w:t>
+      </w:r>
+    </w:p>
+    <w:p>
+      <w:pPr>
+        <w:pStyle w:val="FirstParagraph"/>
+        <w:rPr>
+          <w:lang w:val="ru-RU"/>
+        </w:rPr>
+      </w:pPr>
+      <w:r>
+        <w:rPr>
+          <w:lang w:val="ru-RU"/>
+        </w:rPr>
+        <w:t>В этом режиме нагрузку можно только включить или выключить.</w:t>
+      </w:r>
+    </w:p>
+    <w:p>
+      <w:pPr>
+        <w:pStyle w:val="SourceCode"/>
+      </w:pPr>
+      <w:r>
+        <w:rPr>
+          <w:rStyle w:val="PreprocessorTok"/>
+        </w:rPr>
+        <w:t xml:space="preserve">#include </w:t>
+      </w:r>
+      <w:r>
+        <w:rPr>
+          <w:rStyle w:val="ImportTok"/>
+        </w:rPr>
+        <w:t>&lt;Arduino.h&gt;</w:t>
+      </w:r>
+      <w:r>
+        <w:br/>
+      </w:r>
+      <w:r>
+        <w:rPr>
+          <w:rStyle w:val="CommentTok"/>
+        </w:rPr>
+        <w:t>// set pin for output</w:t>
+      </w:r>
+      <w:r>
+        <w:br/>
+      </w:r>
+      <w:r>
+        <w:rPr>
+          <w:rStyle w:val="NormalTok"/>
+        </w:rPr>
+        <w:t>pinMode</w:t>
+      </w:r>
+      <w:r>
+        <w:rPr>
+          <w:rStyle w:val="OperatorTok"/>
+        </w:rPr>
+        <w:t>(</w:t>
+      </w:r>
+      <w:r>
+        <w:rPr>
+          <w:rStyle w:val="NormalTok"/>
+        </w:rPr>
+        <w:t>myPIN</w:t>
+      </w:r>
+      <w:r>
+        <w:rPr>
+          <w:rStyle w:val="OperatorTok"/>
+        </w:rPr>
+        <w:t>,</w:t>
+      </w:r>
+      <w:r>
+        <w:rPr>
+          <w:rStyle w:val="NormalTok"/>
+        </w:rPr>
+        <w:t xml:space="preserve"> OUTPUT</w:t>
+      </w:r>
+      <w:r>
+        <w:rPr>
+          <w:rStyle w:val="OperatorTok"/>
+        </w:rPr>
+        <w:t>);</w:t>
+      </w:r>
+      <w:r>
+        <w:br/>
+      </w:r>
+      <w:r>
+        <w:br/>
+      </w:r>
+      <w:r>
+        <w:rPr>
+          <w:rStyle w:val="CommentTok"/>
+        </w:rPr>
+        <w:t>// on</w:t>
+      </w:r>
+      <w:r>
+        <w:br/>
+      </w:r>
+      <w:r>
+        <w:rPr>
+          <w:rStyle w:val="NormalTok"/>
+        </w:rPr>
+        <w:t>digitalWrite</w:t>
+      </w:r>
+      <w:r>
+        <w:rPr>
+          <w:rStyle w:val="OperatorTok"/>
+        </w:rPr>
+        <w:t>(</w:t>
+      </w:r>
+      <w:r>
+        <w:rPr>
+          <w:rStyle w:val="NormalTok"/>
+        </w:rPr>
+        <w:t>myPIN</w:t>
+      </w:r>
+      <w:r>
+        <w:rPr>
+          <w:rStyle w:val="OperatorTok"/>
+        </w:rPr>
+        <w:t>,</w:t>
+      </w:r>
+      <w:r>
+        <w:rPr>
+          <w:rStyle w:val="NormalTok"/>
+        </w:rPr>
+        <w:t xml:space="preserve"> HIGH</w:t>
+      </w:r>
+      <w:r>
+        <w:rPr>
+          <w:rStyle w:val="OperatorTok"/>
+        </w:rPr>
+        <w:t>);</w:t>
+      </w:r>
+      <w:r>
+        <w:br/>
+      </w:r>
+      <w:r>
+        <w:br/>
+      </w:r>
+      <w:r>
+        <w:rPr>
+          <w:rStyle w:val="CommentTok"/>
+        </w:rPr>
+        <w:t>// off</w:t>
+      </w:r>
+      <w:r>
+        <w:br/>
+      </w:r>
+      <w:r>
+        <w:rPr>
+          <w:rStyle w:val="NormalTok"/>
+        </w:rPr>
+        <w:t>digitalWrite</w:t>
+      </w:r>
+      <w:r>
+        <w:rPr>
+          <w:rStyle w:val="OperatorTok"/>
+        </w:rPr>
+        <w:t>(</w:t>
+      </w:r>
+      <w:r>
+        <w:rPr>
+          <w:rStyle w:val="NormalTok"/>
+        </w:rPr>
+        <w:t>myPIN</w:t>
+      </w:r>
+      <w:r>
+        <w:rPr>
+          <w:rStyle w:val="OperatorTok"/>
+        </w:rPr>
+        <w:t>,</w:t>
+      </w:r>
+      <w:r>
+        <w:rPr>
+          <w:rStyle w:val="NormalTok"/>
+        </w:rPr>
+        <w:t xml:space="preserve"> LOW</w:t>
+      </w:r>
+      <w:r>
+        <w:rPr>
+          <w:rStyle w:val="OperatorTok"/>
+        </w:rPr>
+        <w:t>);</w:t>
+      </w:r>
+    </w:p>
+    <w:p>
+      <w:pPr>
+        <w:pStyle w:val="3"/>
+        <w:rPr>
+          <w:lang w:val="ru-RU"/>
+        </w:rPr>
+      </w:pPr>
+      <w:bookmarkStart w:id="45" w:name="режим-pwm"/>
       <w:bookmarkEnd w:id="44"/>
-      <w:r>
-        <w:t>Режим on/off</w:t>
-      </w:r>
-    </w:p>
-    <w:p>
-      <w:pPr>
-        <w:pStyle w:val="FirstParagraph"/>
-        <w:rPr>
-          <w:lang w:val="ru-RU"/>
-        </w:rPr>
-      </w:pPr>
-      <w:r>
-        <w:rPr>
-          <w:lang w:val="ru-RU"/>
-        </w:rPr>
-        <w:t>В этом режиме нагрузку можно только включить или выключить.</w:t>
-      </w:r>
-    </w:p>
-    <w:p>
-      <w:pPr>
-        <w:pStyle w:val="SourceCode"/>
-      </w:pPr>
-      <w:r>
-        <w:rPr>
-          <w:rStyle w:val="PreprocessorTok"/>
-        </w:rPr>
-        <w:t xml:space="preserve">#include </w:t>
-      </w:r>
-      <w:r>
-        <w:rPr>
-          <w:rStyle w:val="ImportTok"/>
-        </w:rPr>
-        <w:t>&lt;Arduino.h&gt;</w:t>
-      </w:r>
-      <w:r>
-        <w:br/>
-      </w:r>
-      <w:r>
-        <w:rPr>
-          <w:rStyle w:val="CommentTok"/>
-        </w:rPr>
-        <w:t>// set pin for output</w:t>
-      </w:r>
-      <w:r>
-        <w:br/>
-      </w:r>
-      <w:r>
-        <w:rPr>
-          <w:rStyle w:val="NormalTok"/>
-        </w:rPr>
-        <w:t>pinMode</w:t>
-      </w:r>
-      <w:r>
-        <w:rPr>
-          <w:rStyle w:val="OperatorTok"/>
-        </w:rPr>
-        <w:t>(</w:t>
-      </w:r>
-      <w:r>
-        <w:rPr>
-          <w:rStyle w:val="NormalTok"/>
-        </w:rPr>
-        <w:t>myPIN</w:t>
-      </w:r>
-      <w:r>
-        <w:rPr>
-          <w:rStyle w:val="OperatorTok"/>
-        </w:rPr>
-        <w:t>,</w:t>
-      </w:r>
-      <w:r>
-        <w:rPr>
-          <w:rStyle w:val="NormalTok"/>
-        </w:rPr>
-        <w:t xml:space="preserve"> OUTPUT</w:t>
-      </w:r>
-      <w:r>
-        <w:rPr>
-          <w:rStyle w:val="OperatorTok"/>
-        </w:rPr>
-        <w:t>);</w:t>
-      </w:r>
-      <w:r>
-        <w:br/>
-      </w:r>
-      <w:r>
-        <w:br/>
-      </w:r>
-      <w:r>
-        <w:rPr>
-          <w:rStyle w:val="CommentTok"/>
-        </w:rPr>
-        <w:t>// on</w:t>
-      </w:r>
-      <w:r>
-        <w:br/>
-      </w:r>
-      <w:r>
-        <w:rPr>
-          <w:rStyle w:val="NormalTok"/>
-        </w:rPr>
-        <w:t>digitalWrite</w:t>
-      </w:r>
-      <w:r>
-        <w:rPr>
-          <w:rStyle w:val="OperatorTok"/>
-        </w:rPr>
-        <w:t>(</w:t>
-      </w:r>
-      <w:r>
-        <w:rPr>
-          <w:rStyle w:val="NormalTok"/>
-        </w:rPr>
-        <w:t>myPIN</w:t>
-      </w:r>
-      <w:r>
-        <w:rPr>
-          <w:rStyle w:val="OperatorTok"/>
-        </w:rPr>
-        <w:t>,</w:t>
-      </w:r>
-      <w:r>
-        <w:rPr>
-          <w:rStyle w:val="NormalTok"/>
-        </w:rPr>
-        <w:t xml:space="preserve"> HIGH</w:t>
-      </w:r>
-      <w:r>
-        <w:rPr>
-          <w:rStyle w:val="OperatorTok"/>
-        </w:rPr>
-        <w:t>);</w:t>
-      </w:r>
-      <w:r>
-        <w:br/>
-      </w:r>
-      <w:r>
-        <w:br/>
-      </w:r>
-      <w:r>
-        <w:rPr>
-          <w:rStyle w:val="CommentTok"/>
-        </w:rPr>
-        <w:t>// off</w:t>
-      </w:r>
-      <w:r>
-        <w:br/>
-      </w:r>
-      <w:r>
-        <w:rPr>
-          <w:rStyle w:val="NormalTok"/>
-        </w:rPr>
-        <w:t>digitalWrite</w:t>
-      </w:r>
-      <w:r>
-        <w:rPr>
-          <w:rStyle w:val="OperatorTok"/>
-        </w:rPr>
-        <w:t>(</w:t>
-      </w:r>
-      <w:r>
-        <w:rPr>
-          <w:rStyle w:val="NormalTok"/>
-        </w:rPr>
-        <w:t>myPIN</w:t>
-      </w:r>
-      <w:r>
-        <w:rPr>
-          <w:rStyle w:val="OperatorTok"/>
-        </w:rPr>
-        <w:t>,</w:t>
-      </w:r>
-      <w:r>
-        <w:rPr>
-          <w:rStyle w:val="NormalTok"/>
-        </w:rPr>
-        <w:t xml:space="preserve"> LOW</w:t>
-      </w:r>
-      <w:r>
-        <w:rPr>
-          <w:rStyle w:val="OperatorTok"/>
-        </w:rPr>
-        <w:t>);</w:t>
-      </w:r>
-    </w:p>
-    <w:p>
-      <w:pPr>
-        <w:pStyle w:val="3"/>
-        <w:rPr>
-          <w:lang w:val="ru-RU"/>
-        </w:rPr>
-      </w:pPr>
-      <w:bookmarkStart w:id="46" w:name="режим-pwm"/>
-      <w:bookmarkEnd w:id="45"/>
       <w:r>
         <w:rPr>
           <w:lang w:val="ru-RU"/>
@@ -9857,8 +9855,8 @@
           <w:lang w:val="ru-RU"/>
         </w:rPr>
       </w:pPr>
-      <w:bookmarkStart w:id="47" w:name="диммер"/>
-      <w:bookmarkEnd w:id="46"/>
+      <w:bookmarkStart w:id="46" w:name="диммер"/>
+      <w:bookmarkEnd w:id="45"/>
       <w:r>
         <w:rPr>
           <w:lang w:val="ru-RU"/>
@@ -9915,8 +9913,8 @@
           <w:lang w:val="ru-RU"/>
         </w:rPr>
       </w:pPr>
-      <w:bookmarkStart w:id="48" w:name="pid-регулятор"/>
-      <w:bookmarkEnd w:id="47"/>
+      <w:bookmarkStart w:id="47" w:name="pid-регулятор"/>
+      <w:bookmarkEnd w:id="46"/>
       <w:r>
         <w:lastRenderedPageBreak/>
         <w:t>PID</w:t>
@@ -9977,9 +9975,9 @@
           <w:lang w:val="ru-RU"/>
         </w:rPr>
       </w:pPr>
-      <w:bookmarkStart w:id="49" w:name="датчики-1"/>
-      <w:bookmarkEnd w:id="43"/>
-      <w:bookmarkEnd w:id="48"/>
+      <w:bookmarkStart w:id="48" w:name="датчики-1"/>
+      <w:bookmarkEnd w:id="42"/>
+      <w:bookmarkEnd w:id="47"/>
       <w:r>
         <w:rPr>
           <w:lang w:val="ru-RU"/>
@@ -9994,7 +9992,7 @@
           <w:lang w:val="ru-RU"/>
         </w:rPr>
       </w:pPr>
-      <w:bookmarkStart w:id="50" w:name="кнопка-энкодер-потенциометр"/>
+      <w:bookmarkStart w:id="49" w:name="кнопка-энкодер-потенциометр"/>
       <w:r>
         <w:rPr>
           <w:lang w:val="ru-RU"/>
@@ -10301,8 +10299,8 @@
           <w:lang w:val="ru-RU"/>
         </w:rPr>
       </w:pPr>
-      <w:bookmarkStart w:id="51" w:name="термистор-и-фоторезистор"/>
-      <w:bookmarkEnd w:id="50"/>
+      <w:bookmarkStart w:id="50" w:name="термистор-и-фоторезистор"/>
+      <w:bookmarkEnd w:id="49"/>
       <w:r>
         <w:rPr>
           <w:lang w:val="ru-RU"/>
@@ -10359,8 +10357,8 @@
           <w:lang w:val="ru-RU"/>
         </w:rPr>
       </w:pPr>
-      <w:bookmarkStart w:id="52" w:name="термопара"/>
-      <w:bookmarkEnd w:id="51"/>
+      <w:bookmarkStart w:id="51" w:name="термопара"/>
+      <w:bookmarkEnd w:id="50"/>
       <w:r>
         <w:rPr>
           <w:lang w:val="ru-RU"/>
@@ -10410,8 +10408,8 @@
           <w:lang w:val="ru-RU"/>
         </w:rPr>
       </w:pPr>
-      <w:bookmarkStart w:id="53" w:name="ds18b20"/>
-      <w:bookmarkEnd w:id="52"/>
+      <w:bookmarkStart w:id="52" w:name="ds18b20"/>
+      <w:bookmarkEnd w:id="51"/>
       <w:r>
         <w:t>DS</w:t>
       </w:r>
@@ -10480,8 +10478,8 @@
           <w:lang w:val="ru-RU"/>
         </w:rPr>
       </w:pPr>
-      <w:bookmarkStart w:id="54" w:name="htu21d"/>
-      <w:bookmarkEnd w:id="53"/>
+      <w:bookmarkStart w:id="53" w:name="htu21d"/>
+      <w:bookmarkEnd w:id="52"/>
       <w:r>
         <w:lastRenderedPageBreak/>
         <w:t>HTU</w:t>
@@ -10544,8 +10542,8 @@
           <w:lang w:val="ru-RU"/>
         </w:rPr>
       </w:pPr>
-      <w:bookmarkStart w:id="55" w:name="bme280bmp280"/>
-      <w:bookmarkEnd w:id="54"/>
+      <w:bookmarkStart w:id="54" w:name="bme280bmp280"/>
+      <w:bookmarkEnd w:id="53"/>
       <w:r>
         <w:t>BME</w:t>
       </w:r>
@@ -10630,8 +10628,8 @@
           <w:lang w:val="ru-RU"/>
         </w:rPr>
       </w:pPr>
-      <w:bookmarkStart w:id="56" w:name="mh-z19b"/>
-      <w:bookmarkEnd w:id="55"/>
+      <w:bookmarkStart w:id="55" w:name="mh-z19b"/>
+      <w:bookmarkEnd w:id="54"/>
       <w:r>
         <w:t>MH</w:t>
       </w:r>
@@ -10713,8 +10711,8 @@
           <w:lang w:val="ru-RU"/>
         </w:rPr>
       </w:pPr>
-      <w:bookmarkStart w:id="57" w:name="hx711"/>
-      <w:bookmarkEnd w:id="56"/>
+      <w:bookmarkStart w:id="56" w:name="hx711"/>
+      <w:bookmarkEnd w:id="55"/>
       <w:r>
         <w:t>HX</w:t>
       </w:r>
@@ -10775,10 +10773,10 @@
           <w:lang w:val="ru-RU"/>
         </w:rPr>
       </w:pPr>
-      <w:bookmarkStart w:id="58" w:name="этап-ii."/>
-      <w:bookmarkEnd w:id="41"/>
-      <w:bookmarkEnd w:id="49"/>
-      <w:bookmarkEnd w:id="57"/>
+      <w:bookmarkStart w:id="57" w:name="этап-ii."/>
+      <w:bookmarkEnd w:id="40"/>
+      <w:bookmarkEnd w:id="48"/>
+      <w:bookmarkEnd w:id="56"/>
       <w:r>
         <w:rPr>
           <w:lang w:val="ru-RU"/>
@@ -10810,7 +10808,7 @@
           <w:lang w:val="ru-RU"/>
         </w:rPr>
       </w:pPr>
-      <w:bookmarkStart w:id="59" w:name="организация-соединения"/>
+      <w:bookmarkStart w:id="58" w:name="организация-соединения"/>
       <w:r>
         <w:rPr>
           <w:lang w:val="ru-RU"/>
@@ -10833,7 +10831,7 @@
           <w:lang w:val="ru-RU"/>
         </w:rPr>
       </w:pPr>
-      <w:bookmarkStart w:id="60" w:name="покрытие-сети"/>
+      <w:bookmarkStart w:id="59" w:name="покрытие-сети"/>
       <w:r>
         <w:rPr>
           <w:lang w:val="ru-RU"/>
@@ -10960,8 +10958,8 @@
           <w:lang w:val="ru-RU"/>
         </w:rPr>
       </w:pPr>
-      <w:bookmarkStart w:id="61" w:name="подключение-модулей"/>
-      <w:bookmarkEnd w:id="60"/>
+      <w:bookmarkStart w:id="60" w:name="подключение-модулей"/>
+      <w:bookmarkEnd w:id="59"/>
       <w:r>
         <w:rPr>
           <w:lang w:val="ru-RU"/>
@@ -11600,9 +11598,9 @@
           <w:lang w:val="ru-RU"/>
         </w:rPr>
       </w:pPr>
-      <w:bookmarkStart w:id="62" w:name="передача-данных"/>
-      <w:bookmarkEnd w:id="59"/>
-      <w:bookmarkEnd w:id="61"/>
+      <w:bookmarkStart w:id="61" w:name="передача-данных"/>
+      <w:bookmarkEnd w:id="58"/>
+      <w:bookmarkEnd w:id="60"/>
       <w:r>
         <w:rPr>
           <w:lang w:val="ru-RU"/>
@@ -11617,7 +11615,7 @@
           <w:lang w:val="ru-RU"/>
         </w:rPr>
       </w:pPr>
-      <w:bookmarkStart w:id="63" w:name="bytecollector"/>
+      <w:bookmarkStart w:id="62" w:name="bytecollector"/>
       <w:r>
         <w:t>ByteCollector</w:t>
       </w:r>
@@ -12617,8 +12615,8 @@
       <w:pPr>
         <w:pStyle w:val="3"/>
       </w:pPr>
-      <w:bookmarkStart w:id="64" w:name="shsdtp"/>
-      <w:bookmarkEnd w:id="63"/>
+      <w:bookmarkStart w:id="63" w:name="shsdtp"/>
+      <w:bookmarkEnd w:id="62"/>
       <w:r>
         <w:t>SHSDTP</w:t>
       </w:r>
@@ -14585,8 +14583,8 @@
           <w:lang w:val="ru-RU"/>
         </w:rPr>
       </w:pPr>
-      <w:bookmarkStart w:id="65" w:name="tcpip"/>
-      <w:bookmarkEnd w:id="64"/>
+      <w:bookmarkStart w:id="64" w:name="tcpip"/>
+      <w:bookmarkEnd w:id="63"/>
       <w:r>
         <w:rPr>
           <w:lang w:val="ru-RU"/>
@@ -15590,9 +15588,9 @@
           <w:lang w:val="ru-RU"/>
         </w:rPr>
       </w:pPr>
-      <w:bookmarkStart w:id="66" w:name="api"/>
-      <w:bookmarkEnd w:id="62"/>
-      <w:bookmarkEnd w:id="65"/>
+      <w:bookmarkStart w:id="65" w:name="api"/>
+      <w:bookmarkEnd w:id="61"/>
+      <w:bookmarkEnd w:id="64"/>
       <w:r>
         <w:t>API</w:t>
       </w:r>
@@ -15658,9 +15656,9 @@
           <w:lang w:val="ru-RU"/>
         </w:rPr>
       </w:pPr>
-      <w:bookmarkStart w:id="67" w:name="этап-iii"/>
-      <w:bookmarkEnd w:id="58"/>
-      <w:bookmarkEnd w:id="66"/>
+      <w:bookmarkStart w:id="66" w:name="этап-iii"/>
+      <w:bookmarkEnd w:id="57"/>
+      <w:bookmarkEnd w:id="65"/>
       <w:r>
         <w:rPr>
           <w:lang w:val="ru-RU"/>
@@ -15782,7 +15780,7 @@
           <w:lang w:val="ru-RU"/>
         </w:rPr>
       </w:pPr>
-      <w:bookmarkStart w:id="68" w:name="кнопки-и-датчики"/>
+      <w:bookmarkStart w:id="67" w:name="кнопки-и-датчики"/>
       <w:r>
         <w:rPr>
           <w:lang w:val="ru-RU"/>
@@ -15825,8 +15823,8 @@
           <w:lang w:val="ru-RU"/>
         </w:rPr>
       </w:pPr>
-      <w:bookmarkStart w:id="69" w:name="telegram-bot"/>
-      <w:bookmarkEnd w:id="68"/>
+      <w:bookmarkStart w:id="68" w:name="telegram-bot"/>
+      <w:bookmarkEnd w:id="67"/>
       <w:r>
         <w:t>Telegram</w:t>
       </w:r>
@@ -16030,8 +16028,8 @@
           <w:lang w:val="ru-RU"/>
         </w:rPr>
       </w:pPr>
-      <w:bookmarkStart w:id="70" w:name="приложение"/>
-      <w:bookmarkEnd w:id="69"/>
+      <w:bookmarkStart w:id="69" w:name="приложение"/>
+      <w:bookmarkEnd w:id="68"/>
       <w:r>
         <w:rPr>
           <w:lang w:val="ru-RU"/>
@@ -16074,38 +16072,38 @@
           <w:lang w:val="ru-RU"/>
         </w:rPr>
       </w:pPr>
-      <w:bookmarkStart w:id="71" w:name="голосовое-управление"/>
+      <w:bookmarkStart w:id="70" w:name="голосовое-управление"/>
+      <w:bookmarkEnd w:id="69"/>
+      <w:r>
+        <w:rPr>
+          <w:lang w:val="ru-RU"/>
+        </w:rPr>
+        <w:t>Голосовое управление</w:t>
+      </w:r>
+    </w:p>
+    <w:p>
+      <w:pPr>
+        <w:pStyle w:val="FirstParagraph"/>
+        <w:rPr>
+          <w:lang w:val="ru-RU"/>
+        </w:rPr>
+      </w:pPr>
+      <w:r>
+        <w:rPr>
+          <w:lang w:val="ru-RU"/>
+        </w:rPr>
+        <w:t>Построено на специальном контроллере распознавания голоса.</w:t>
+      </w:r>
+    </w:p>
+    <w:p>
+      <w:pPr>
+        <w:pStyle w:val="2"/>
+        <w:rPr>
+          <w:lang w:val="ru-RU"/>
+        </w:rPr>
+      </w:pPr>
+      <w:bookmarkStart w:id="71" w:name="server"/>
       <w:bookmarkEnd w:id="70"/>
-      <w:r>
-        <w:rPr>
-          <w:lang w:val="ru-RU"/>
-        </w:rPr>
-        <w:t>Голосовое управление</w:t>
-      </w:r>
-    </w:p>
-    <w:p>
-      <w:pPr>
-        <w:pStyle w:val="FirstParagraph"/>
-        <w:rPr>
-          <w:lang w:val="ru-RU"/>
-        </w:rPr>
-      </w:pPr>
-      <w:r>
-        <w:rPr>
-          <w:lang w:val="ru-RU"/>
-        </w:rPr>
-        <w:t>Построено на специальном контроллере распознавания голоса.</w:t>
-      </w:r>
-    </w:p>
-    <w:p>
-      <w:pPr>
-        <w:pStyle w:val="2"/>
-        <w:rPr>
-          <w:lang w:val="ru-RU"/>
-        </w:rPr>
-      </w:pPr>
-      <w:bookmarkStart w:id="72" w:name="server"/>
-      <w:bookmarkEnd w:id="71"/>
       <w:r>
         <w:lastRenderedPageBreak/>
         <w:t>Server</w:t>
@@ -16156,7 +16154,7 @@
       <w:pPr>
         <w:pStyle w:val="3"/>
       </w:pPr>
-      <w:bookmarkStart w:id="73" w:name="основные-требования-к-серверу"/>
+      <w:bookmarkStart w:id="72" w:name="основные-требования-к-серверу"/>
       <w:r>
         <w:t>Основные требования к серверу</w:t>
       </w:r>
@@ -16337,10 +16335,10 @@
       <w:pPr>
         <w:pStyle w:val="1"/>
       </w:pPr>
-      <w:bookmarkStart w:id="74" w:name="версии"/>
-      <w:bookmarkEnd w:id="67"/>
+      <w:bookmarkStart w:id="73" w:name="версии"/>
+      <w:bookmarkEnd w:id="66"/>
+      <w:bookmarkEnd w:id="71"/>
       <w:bookmarkEnd w:id="72"/>
-      <w:bookmarkEnd w:id="73"/>
       <w:r>
         <w:t>Версии</w:t>
       </w:r>
@@ -16366,8 +16364,8 @@
       <w:pPr>
         <w:pStyle w:val="1"/>
       </w:pPr>
-      <w:bookmarkStart w:id="75" w:name="источники-информации"/>
-      <w:bookmarkEnd w:id="74"/>
+      <w:bookmarkStart w:id="74" w:name="источники-информации"/>
+      <w:bookmarkEnd w:id="73"/>
       <w:r>
         <w:t>Источники информации</w:t>
       </w:r>
@@ -16427,7 +16425,7 @@
       <w:r>
         <w:t>Neil Cameron. Electronics Projects with the ESP8266 and ESP32: Building WebPages, Applications, and WiFi Enabled Devices. Apress; 1st ed. edition (December 18, 2020)</w:t>
       </w:r>
-      <w:bookmarkEnd w:id="75"/>
+      <w:bookmarkEnd w:id="74"/>
     </w:p>
     <w:sectPr>
       <w:pgSz w:w="12240" w:h="15840"/>
@@ -16439,7 +16437,7 @@
 </file>
 
 <file path=word/endnotes.xml><?xml version="1.0" encoding="utf-8"?>
-<w:endnotes xmlns:wpc="http://schemas.microsoft.com/office/word/2010/wordprocessingCanvas" xmlns:cx="http://schemas.microsoft.com/office/drawing/2014/chartex" xmlns:cx1="http://schemas.microsoft.com/office/drawing/2015/9/8/chartex" xmlns:cx2="http://schemas.microsoft.com/office/drawing/2015/10/21/chartex" xmlns:cx3="http://schemas.microsoft.com/office/drawing/2016/5/9/chartex" xmlns:cx4="http://schemas.microsoft.com/office/drawing/2016/5/10/chartex" xmlns:cx5="http://schemas.microsoft.com/office/drawing/2016/5/11/chartex" xmlns:cx6="http://schemas.microsoft.com/office/drawing/2016/5/12/chartex" xmlns:cx7="http://schemas.microsoft.com/office/drawing/2016/5/13/chartex" xmlns:cx8="http://schemas.microsoft.com/office/drawing/2016/5/14/chartex" xmlns:mc="http://schemas.openxmlformats.org/markup-compatibility/2006" xmlns:aink="http://schemas.microsoft.com/office/drawing/2016/ink" xmlns:am3d="http://schemas.microsoft.com/office/drawing/2017/model3d" xmlns:o="urn:schemas-microsoft-com:office:office" xmlns:r="http://schemas.openxmlformats.org/officeDocument/2006/relationships" xmlns:m="http://schemas.openxmlformats.org/officeDocument/2006/math" xmlns:v="urn:schemas-microsoft-com:vml" xmlns:wp14="http://schemas.microsoft.com/office/word/2010/wordprocessingDrawing" xmlns:wp="http://schemas.openxmlformats.org/drawingml/2006/wordprocessingDrawing" xmlns:w10="urn:schemas-microsoft-com:office:word" xmlns:w="http://schemas.openxmlformats.org/wordprocessingml/2006/main" xmlns:w14="http://schemas.microsoft.com/office/word/2010/wordml" xmlns:w15="http://schemas.microsoft.com/office/word/2012/wordml" xmlns:w16cex="http://schemas.microsoft.com/office/word/2018/wordml/cex" xmlns:w16cid="http://schemas.microsoft.com/office/word/2016/wordml/cid" xmlns:w16="http://schemas.microsoft.com/office/word/2018/wordml" xmlns:w16se="http://schemas.microsoft.com/office/word/2015/wordml/symex" xmlns:wpg="http://schemas.microsoft.com/office/word/2010/wordprocessingGroup" xmlns:wpi="http://schemas.microsoft.com/office/word/2010/wordprocessingInk" xmlns:wne="http://schemas.microsoft.com/office/word/2006/wordml" xmlns:wps="http://schemas.microsoft.com/office/word/2010/wordprocessingShape" mc:Ignorable="w14 w15 w16se w16cid w16 w16cex wp14">
+<w:endnotes xmlns:wpc="http://schemas.microsoft.com/office/word/2010/wordprocessingCanvas" xmlns:cx="http://schemas.microsoft.com/office/drawing/2014/chartex" xmlns:cx1="http://schemas.microsoft.com/office/drawing/2015/9/8/chartex" xmlns:cx2="http://schemas.microsoft.com/office/drawing/2015/10/21/chartex" xmlns:cx3="http://schemas.microsoft.com/office/drawing/2016/5/9/chartex" xmlns:cx4="http://schemas.microsoft.com/office/drawing/2016/5/10/chartex" xmlns:cx5="http://schemas.microsoft.com/office/drawing/2016/5/11/chartex" xmlns:cx6="http://schemas.microsoft.com/office/drawing/2016/5/12/chartex" xmlns:cx7="http://schemas.microsoft.com/office/drawing/2016/5/13/chartex" xmlns:cx8="http://schemas.microsoft.com/office/drawing/2016/5/14/chartex" xmlns:mc="http://schemas.openxmlformats.org/markup-compatibility/2006" xmlns:aink="http://schemas.microsoft.com/office/drawing/2016/ink" xmlns:am3d="http://schemas.microsoft.com/office/drawing/2017/model3d" xmlns:o="urn:schemas-microsoft-com:office:office" xmlns:r="http://schemas.openxmlformats.org/officeDocument/2006/relationships" xmlns:m="http://schemas.openxmlformats.org/officeDocument/2006/math" xmlns:v="urn:schemas-microsoft-com:vml" xmlns:wp14="http://schemas.microsoft.com/office/word/2010/wordprocessingDrawing" xmlns:wp="http://schemas.openxmlformats.org/drawingml/2006/wordprocessingDrawing" xmlns:w10="urn:schemas-microsoft-com:office:word" xmlns:w="http://schemas.openxmlformats.org/wordprocessingml/2006/main" xmlns:w14="http://schemas.microsoft.com/office/word/2010/wordml" xmlns:w15="http://schemas.microsoft.com/office/word/2012/wordml" xmlns:w16cex="http://schemas.microsoft.com/office/word/2018/wordml/cex" xmlns:w16cid="http://schemas.microsoft.com/office/word/2016/wordml/cid" xmlns:w16="http://schemas.microsoft.com/office/word/2018/wordml" xmlns:w16sdtdh="http://schemas.microsoft.com/office/word/2020/wordml/sdtdatahash" xmlns:w16se="http://schemas.microsoft.com/office/word/2015/wordml/symex" xmlns:wpg="http://schemas.microsoft.com/office/word/2010/wordprocessingGroup" xmlns:wpi="http://schemas.microsoft.com/office/word/2010/wordprocessingInk" xmlns:wne="http://schemas.microsoft.com/office/word/2006/wordml" xmlns:wps="http://schemas.microsoft.com/office/word/2010/wordprocessingShape" mc:Ignorable="w14 w15 w16se w16cid w16 w16cex w16sdtdh wp14">
   <w:endnote w:type="separator" w:id="-1">
     <w:p>
       <w:pPr>
@@ -16464,7 +16462,7 @@
 </file>
 
 <file path=word/footnotes.xml><?xml version="1.0" encoding="utf-8"?>
-<w:footnotes xmlns:wpc="http://schemas.microsoft.com/office/word/2010/wordprocessingCanvas" xmlns:cx="http://schemas.microsoft.com/office/drawing/2014/chartex" xmlns:cx1="http://schemas.microsoft.com/office/drawing/2015/9/8/chartex" xmlns:cx2="http://schemas.microsoft.com/office/drawing/2015/10/21/chartex" xmlns:cx3="http://schemas.microsoft.com/office/drawing/2016/5/9/chartex" xmlns:cx4="http://schemas.microsoft.com/office/drawing/2016/5/10/chartex" xmlns:cx5="http://schemas.microsoft.com/office/drawing/2016/5/11/chartex" xmlns:cx6="http://schemas.microsoft.com/office/drawing/2016/5/12/chartex" xmlns:cx7="http://schemas.microsoft.com/office/drawing/2016/5/13/chartex" xmlns:cx8="http://schemas.microsoft.com/office/drawing/2016/5/14/chartex" xmlns:mc="http://schemas.openxmlformats.org/markup-compatibility/2006" xmlns:aink="http://schemas.microsoft.com/office/drawing/2016/ink" xmlns:am3d="http://schemas.microsoft.com/office/drawing/2017/model3d" xmlns:o="urn:schemas-microsoft-com:office:office" xmlns:r="http://schemas.openxmlformats.org/officeDocument/2006/relationships" xmlns:m="http://schemas.openxmlformats.org/officeDocument/2006/math" xmlns:v="urn:schemas-microsoft-com:vml" xmlns:wp14="http://schemas.microsoft.com/office/word/2010/wordprocessingDrawing" xmlns:wp="http://schemas.openxmlformats.org/drawingml/2006/wordprocessingDrawing" xmlns:w10="urn:schemas-microsoft-com:office:word" xmlns:w="http://schemas.openxmlformats.org/wordprocessingml/2006/main" xmlns:w14="http://schemas.microsoft.com/office/word/2010/wordml" xmlns:w15="http://schemas.microsoft.com/office/word/2012/wordml" xmlns:w16cex="http://schemas.microsoft.com/office/word/2018/wordml/cex" xmlns:w16cid="http://schemas.microsoft.com/office/word/2016/wordml/cid" xmlns:w16="http://schemas.microsoft.com/office/word/2018/wordml" xmlns:w16se="http://schemas.microsoft.com/office/word/2015/wordml/symex" xmlns:wpg="http://schemas.microsoft.com/office/word/2010/wordprocessingGroup" xmlns:wpi="http://schemas.microsoft.com/office/word/2010/wordprocessingInk" xmlns:wne="http://schemas.microsoft.com/office/word/2006/wordml" xmlns:wps="http://schemas.microsoft.com/office/word/2010/wordprocessingShape" mc:Ignorable="w14 w15 w16se w16cid w16 w16cex wp14">
+<w:footnotes xmlns:wpc="http://schemas.microsoft.com/office/word/2010/wordprocessingCanvas" xmlns:cx="http://schemas.microsoft.com/office/drawing/2014/chartex" xmlns:cx1="http://schemas.microsoft.com/office/drawing/2015/9/8/chartex" xmlns:cx2="http://schemas.microsoft.com/office/drawing/2015/10/21/chartex" xmlns:cx3="http://schemas.microsoft.com/office/drawing/2016/5/9/chartex" xmlns:cx4="http://schemas.microsoft.com/office/drawing/2016/5/10/chartex" xmlns:cx5="http://schemas.microsoft.com/office/drawing/2016/5/11/chartex" xmlns:cx6="http://schemas.microsoft.com/office/drawing/2016/5/12/chartex" xmlns:cx7="http://schemas.microsoft.com/office/drawing/2016/5/13/chartex" xmlns:cx8="http://schemas.microsoft.com/office/drawing/2016/5/14/chartex" xmlns:mc="http://schemas.openxmlformats.org/markup-compatibility/2006" xmlns:aink="http://schemas.microsoft.com/office/drawing/2016/ink" xmlns:am3d="http://schemas.microsoft.com/office/drawing/2017/model3d" xmlns:o="urn:schemas-microsoft-com:office:office" xmlns:r="http://schemas.openxmlformats.org/officeDocument/2006/relationships" xmlns:m="http://schemas.openxmlformats.org/officeDocument/2006/math" xmlns:v="urn:schemas-microsoft-com:vml" xmlns:wp14="http://schemas.microsoft.com/office/word/2010/wordprocessingDrawing" xmlns:wp="http://schemas.openxmlformats.org/drawingml/2006/wordprocessingDrawing" xmlns:w10="urn:schemas-microsoft-com:office:word" xmlns:w="http://schemas.openxmlformats.org/wordprocessingml/2006/main" xmlns:w14="http://schemas.microsoft.com/office/word/2010/wordml" xmlns:w15="http://schemas.microsoft.com/office/word/2012/wordml" xmlns:w16cex="http://schemas.microsoft.com/office/word/2018/wordml/cex" xmlns:w16cid="http://schemas.microsoft.com/office/word/2016/wordml/cid" xmlns:w16="http://schemas.microsoft.com/office/word/2018/wordml" xmlns:w16sdtdh="http://schemas.microsoft.com/office/word/2020/wordml/sdtdatahash" xmlns:w16se="http://schemas.microsoft.com/office/word/2015/wordml/symex" xmlns:wpg="http://schemas.microsoft.com/office/word/2010/wordprocessingGroup" xmlns:wpi="http://schemas.microsoft.com/office/word/2010/wordprocessingInk" xmlns:wne="http://schemas.microsoft.com/office/word/2006/wordml" xmlns:wps="http://schemas.microsoft.com/office/word/2010/wordprocessingShape" mc:Ignorable="w14 w15 w16se w16cid w16 w16cex w16sdtdh wp14">
   <w:footnote w:type="separator" w:id="-1">
     <w:p>
       <w:r>
@@ -16483,7 +16481,7 @@
 </file>
 
 <file path=word/numbering.xml><?xml version="1.0" encoding="utf-8"?>
-<w:numbering xmlns:wpc="http://schemas.microsoft.com/office/word/2010/wordprocessingCanvas" xmlns:cx="http://schemas.microsoft.com/office/drawing/2014/chartex" xmlns:cx1="http://schemas.microsoft.com/office/drawing/2015/9/8/chartex" xmlns:cx2="http://schemas.microsoft.com/office/drawing/2015/10/21/chartex" xmlns:cx3="http://schemas.microsoft.com/office/drawing/2016/5/9/chartex" xmlns:cx4="http://schemas.microsoft.com/office/drawing/2016/5/10/chartex" xmlns:cx5="http://schemas.microsoft.com/office/drawing/2016/5/11/chartex" xmlns:cx6="http://schemas.microsoft.com/office/drawing/2016/5/12/chartex" xmlns:cx7="http://schemas.microsoft.com/office/drawing/2016/5/13/chartex" xmlns:cx8="http://schemas.microsoft.com/office/drawing/2016/5/14/chartex" xmlns:mc="http://schemas.openxmlformats.org/markup-compatibility/2006" xmlns:aink="http://schemas.microsoft.com/office/drawing/2016/ink" xmlns:am3d="http://schemas.microsoft.com/office/drawing/2017/model3d" xmlns:o="urn:schemas-microsoft-com:office:office" xmlns:r="http://schemas.openxmlformats.org/officeDocument/2006/relationships" xmlns:m="http://schemas.openxmlformats.org/officeDocument/2006/math" xmlns:v="urn:schemas-microsoft-com:vml" xmlns:wp14="http://schemas.microsoft.com/office/word/2010/wordprocessingDrawing" xmlns:wp="http://schemas.openxmlformats.org/drawingml/2006/wordprocessingDrawing" xmlns:w10="urn:schemas-microsoft-com:office:word" xmlns:w="http://schemas.openxmlformats.org/wordprocessingml/2006/main" xmlns:w14="http://schemas.microsoft.com/office/word/2010/wordml" xmlns:w15="http://schemas.microsoft.com/office/word/2012/wordml" xmlns:w16cex="http://schemas.microsoft.com/office/word/2018/wordml/cex" xmlns:w16cid="http://schemas.microsoft.com/office/word/2016/wordml/cid" xmlns:w16="http://schemas.microsoft.com/office/word/2018/wordml" xmlns:w16se="http://schemas.microsoft.com/office/word/2015/wordml/symex" xmlns:wpg="http://schemas.microsoft.com/office/word/2010/wordprocessingGroup" xmlns:wpi="http://schemas.microsoft.com/office/word/2010/wordprocessingInk" xmlns:wne="http://schemas.microsoft.com/office/word/2006/wordml" xmlns:wps="http://schemas.microsoft.com/office/word/2010/wordprocessingShape" mc:Ignorable="w14 w15 w16se w16cid w16 w16cex wp14">
+<w:numbering xmlns:wpc="http://schemas.microsoft.com/office/word/2010/wordprocessingCanvas" xmlns:cx="http://schemas.microsoft.com/office/drawing/2014/chartex" xmlns:cx1="http://schemas.microsoft.com/office/drawing/2015/9/8/chartex" xmlns:cx2="http://schemas.microsoft.com/office/drawing/2015/10/21/chartex" xmlns:cx3="http://schemas.microsoft.com/office/drawing/2016/5/9/chartex" xmlns:cx4="http://schemas.microsoft.com/office/drawing/2016/5/10/chartex" xmlns:cx5="http://schemas.microsoft.com/office/drawing/2016/5/11/chartex" xmlns:cx6="http://schemas.microsoft.com/office/drawing/2016/5/12/chartex" xmlns:cx7="http://schemas.microsoft.com/office/drawing/2016/5/13/chartex" xmlns:cx8="http://schemas.microsoft.com/office/drawing/2016/5/14/chartex" xmlns:mc="http://schemas.openxmlformats.org/markup-compatibility/2006" xmlns:aink="http://schemas.microsoft.com/office/drawing/2016/ink" xmlns:am3d="http://schemas.microsoft.com/office/drawing/2017/model3d" xmlns:o="urn:schemas-microsoft-com:office:office" xmlns:r="http://schemas.openxmlformats.org/officeDocument/2006/relationships" xmlns:m="http://schemas.openxmlformats.org/officeDocument/2006/math" xmlns:v="urn:schemas-microsoft-com:vml" xmlns:wp14="http://schemas.microsoft.com/office/word/2010/wordprocessingDrawing" xmlns:wp="http://schemas.openxmlformats.org/drawingml/2006/wordprocessingDrawing" xmlns:w10="urn:schemas-microsoft-com:office:word" xmlns:w="http://schemas.openxmlformats.org/wordprocessingml/2006/main" xmlns:w14="http://schemas.microsoft.com/office/word/2010/wordml" xmlns:w15="http://schemas.microsoft.com/office/word/2012/wordml" xmlns:w16cex="http://schemas.microsoft.com/office/word/2018/wordml/cex" xmlns:w16cid="http://schemas.microsoft.com/office/word/2016/wordml/cid" xmlns:w16="http://schemas.microsoft.com/office/word/2018/wordml" xmlns:w16sdtdh="http://schemas.microsoft.com/office/word/2020/wordml/sdtdatahash" xmlns:w16se="http://schemas.microsoft.com/office/word/2015/wordml/symex" xmlns:wpg="http://schemas.microsoft.com/office/word/2010/wordprocessingGroup" xmlns:wpi="http://schemas.microsoft.com/office/word/2010/wordprocessingInk" xmlns:wne="http://schemas.microsoft.com/office/word/2006/wordml" xmlns:wps="http://schemas.microsoft.com/office/word/2010/wordprocessingShape" mc:Ignorable="w14 w15 w16se w16cid w16 w16cex w16sdtdh wp14">
   <w:abstractNum w:abstractNumId="0" w15:restartNumberingAfterBreak="0">
     <w:nsid w:val="0000A990"/>
     <w:multiLevelType w:val="multilevel"/>
@@ -16999,7 +16997,7 @@
 </file>
 
 <file path=word/styles.xml><?xml version="1.0" encoding="utf-8"?>
-<w:styles xmlns:mc="http://schemas.openxmlformats.org/markup-compatibility/2006" xmlns:r="http://schemas.openxmlformats.org/officeDocument/2006/relationships" xmlns:w="http://schemas.openxmlformats.org/wordprocessingml/2006/main" xmlns:w14="http://schemas.microsoft.com/office/word/2010/wordml" xmlns:w15="http://schemas.microsoft.com/office/word/2012/wordml" xmlns:w16cex="http://schemas.microsoft.com/office/word/2018/wordml/cex" xmlns:w16cid="http://schemas.microsoft.com/office/word/2016/wordml/cid" xmlns:w16="http://schemas.microsoft.com/office/word/2018/wordml" xmlns:w16se="http://schemas.microsoft.com/office/word/2015/wordml/symex" mc:Ignorable="w14 w15 w16se w16cid w16 w16cex">
+<w:styles xmlns:mc="http://schemas.openxmlformats.org/markup-compatibility/2006" xmlns:r="http://schemas.openxmlformats.org/officeDocument/2006/relationships" xmlns:w="http://schemas.openxmlformats.org/wordprocessingml/2006/main" xmlns:w14="http://schemas.microsoft.com/office/word/2010/wordml" xmlns:w15="http://schemas.microsoft.com/office/word/2012/wordml" xmlns:w16cex="http://schemas.microsoft.com/office/word/2018/wordml/cex" xmlns:w16cid="http://schemas.microsoft.com/office/word/2016/wordml/cid" xmlns:w16="http://schemas.microsoft.com/office/word/2018/wordml" xmlns:w16sdtdh="http://schemas.microsoft.com/office/word/2020/wordml/sdtdatahash" xmlns:w16se="http://schemas.microsoft.com/office/word/2015/wordml/symex" mc:Ignorable="w14 w15 w16se w16cid w16 w16cex w16sdtdh">
   <w:docDefaults>
     <w:rPrDefault>
       <w:rPr>

</xml_diff>